<commit_message>
Added customers report page
</commit_message>
<xml_diff>
--- a/Furniture Sales.docx
+++ b/Furniture Sales.docx
@@ -1233,7 +1233,26 @@
           <w:rFonts w:ascii="Times New Roman" w:eastAsia="Times New Roman" w:hAnsi="Times New Roman" w:cs="Times New Roman"/>
           <w:u w:val="single"/>
         </w:rPr>
-        <w:t>Recommendations</w:t>
+        <w:t>Insights</w:t>
+      </w:r>
+    </w:p>
+    <w:p>
+      <w:pPr>
+        <w:pStyle w:val="NoSpacing"/>
+        <w:numPr>
+          <w:ilvl w:val="0"/>
+          <w:numId w:val="11"/>
+        </w:numPr>
+        <w:rPr>
+          <w:rFonts w:ascii="Times New Roman" w:eastAsia="Times New Roman" w:hAnsi="Times New Roman" w:cs="Times New Roman"/>
+          <w:u w:val="single"/>
+        </w:rPr>
+      </w:pPr>
+      <w:r>
+        <w:rPr>
+          <w:rFonts w:ascii="Times New Roman" w:eastAsia="Times New Roman" w:hAnsi="Times New Roman" w:cs="Times New Roman"/>
+        </w:rPr>
+        <w:t>Overall, in all years, the number of orders cumulatively increases as the year progresses. The majority of orders made increase starting to August.</w:t>
       </w:r>
     </w:p>
     <w:p>
@@ -2090,6 +2109,95 @@
     </w:lvl>
   </w:abstractNum>
   <w:abstractNum w:abstractNumId="9" w15:restartNumberingAfterBreak="0">
+    <w:nsid w:val="6B8E0463"/>
+    <w:multiLevelType w:val="hybridMultilevel"/>
+    <w:tmpl w:val="E64EBFF8"/>
+    <w:lvl w:ilvl="0" w:tplc="0409000F">
+      <w:start w:val="1"/>
+      <w:numFmt w:val="decimal"/>
+      <w:lvlText w:val="%1."/>
+      <w:lvlJc w:val="left"/>
+      <w:pPr>
+        <w:ind w:left="720" w:hanging="360"/>
+      </w:pPr>
+      <w:rPr>
+        <w:rFonts w:hint="default"/>
+      </w:rPr>
+    </w:lvl>
+    <w:lvl w:ilvl="1" w:tplc="04090019" w:tentative="1">
+      <w:start w:val="1"/>
+      <w:numFmt w:val="lowerLetter"/>
+      <w:lvlText w:val="%2."/>
+      <w:lvlJc w:val="left"/>
+      <w:pPr>
+        <w:ind w:left="1440" w:hanging="360"/>
+      </w:pPr>
+    </w:lvl>
+    <w:lvl w:ilvl="2" w:tplc="0409001B" w:tentative="1">
+      <w:start w:val="1"/>
+      <w:numFmt w:val="lowerRoman"/>
+      <w:lvlText w:val="%3."/>
+      <w:lvlJc w:val="right"/>
+      <w:pPr>
+        <w:ind w:left="2160" w:hanging="180"/>
+      </w:pPr>
+    </w:lvl>
+    <w:lvl w:ilvl="3" w:tplc="0409000F" w:tentative="1">
+      <w:start w:val="1"/>
+      <w:numFmt w:val="decimal"/>
+      <w:lvlText w:val="%4."/>
+      <w:lvlJc w:val="left"/>
+      <w:pPr>
+        <w:ind w:left="2880" w:hanging="360"/>
+      </w:pPr>
+    </w:lvl>
+    <w:lvl w:ilvl="4" w:tplc="04090019" w:tentative="1">
+      <w:start w:val="1"/>
+      <w:numFmt w:val="lowerLetter"/>
+      <w:lvlText w:val="%5."/>
+      <w:lvlJc w:val="left"/>
+      <w:pPr>
+        <w:ind w:left="3600" w:hanging="360"/>
+      </w:pPr>
+    </w:lvl>
+    <w:lvl w:ilvl="5" w:tplc="0409001B" w:tentative="1">
+      <w:start w:val="1"/>
+      <w:numFmt w:val="lowerRoman"/>
+      <w:lvlText w:val="%6."/>
+      <w:lvlJc w:val="right"/>
+      <w:pPr>
+        <w:ind w:left="4320" w:hanging="180"/>
+      </w:pPr>
+    </w:lvl>
+    <w:lvl w:ilvl="6" w:tplc="0409000F" w:tentative="1">
+      <w:start w:val="1"/>
+      <w:numFmt w:val="decimal"/>
+      <w:lvlText w:val="%7."/>
+      <w:lvlJc w:val="left"/>
+      <w:pPr>
+        <w:ind w:left="5040" w:hanging="360"/>
+      </w:pPr>
+    </w:lvl>
+    <w:lvl w:ilvl="7" w:tplc="04090019" w:tentative="1">
+      <w:start w:val="1"/>
+      <w:numFmt w:val="lowerLetter"/>
+      <w:lvlText w:val="%8."/>
+      <w:lvlJc w:val="left"/>
+      <w:pPr>
+        <w:ind w:left="5760" w:hanging="360"/>
+      </w:pPr>
+    </w:lvl>
+    <w:lvl w:ilvl="8" w:tplc="0409001B" w:tentative="1">
+      <w:start w:val="1"/>
+      <w:numFmt w:val="lowerRoman"/>
+      <w:lvlText w:val="%9."/>
+      <w:lvlJc w:val="right"/>
+      <w:pPr>
+        <w:ind w:left="6480" w:hanging="180"/>
+      </w:pPr>
+    </w:lvl>
+  </w:abstractNum>
+  <w:abstractNum w:abstractNumId="10" w15:restartNumberingAfterBreak="0">
     <w:nsid w:val="7CEC4AC8"/>
     <w:multiLevelType w:val="hybridMultilevel"/>
     <w:tmpl w:val="5CA24F0C"/>
@@ -2179,7 +2287,7 @@
     <w:abstractNumId w:val="2"/>
   </w:num>
   <w:num w:numId="2" w16cid:durableId="297876133">
-    <w:abstractNumId w:val="9"/>
+    <w:abstractNumId w:val="10"/>
   </w:num>
   <w:num w:numId="3" w16cid:durableId="803736526">
     <w:abstractNumId w:val="1"/>
@@ -2204,6 +2312,9 @@
   </w:num>
   <w:num w:numId="10" w16cid:durableId="152305725">
     <w:abstractNumId w:val="3"/>
+  </w:num>
+  <w:num w:numId="11" w16cid:durableId="944192905">
+    <w:abstractNumId w:val="9"/>
   </w:num>
 </w:numbering>
 </file>

</xml_diff>

<commit_message>
Added Date dimension table - for time intelligence analysis
</commit_message>
<xml_diff>
--- a/Furniture Sales.docx
+++ b/Furniture Sales.docx
@@ -1252,8 +1252,47 @@
         <w:rPr>
           <w:rFonts w:ascii="Times New Roman" w:eastAsia="Times New Roman" w:hAnsi="Times New Roman" w:cs="Times New Roman"/>
         </w:rPr>
-        <w:t>Overall, in all years, the number of orders cumulatively increases as the year progresses. The majority of orders made increase starting to August.</w:t>
-      </w:r>
+        <w:t xml:space="preserve">Overall, in all years, the number of orders cumulatively increases as the year progresses. </w:t>
+      </w:r>
+      <w:r>
+        <w:rPr>
+          <w:rFonts w:ascii="Times New Roman" w:eastAsia="Times New Roman" w:hAnsi="Times New Roman" w:cs="Times New Roman"/>
+        </w:rPr>
+        <w:t>Most</w:t>
+      </w:r>
+      <w:r>
+        <w:rPr>
+          <w:rFonts w:ascii="Times New Roman" w:eastAsia="Times New Roman" w:hAnsi="Times New Roman" w:cs="Times New Roman"/>
+        </w:rPr>
+        <w:t xml:space="preserve"> orders made increase starting </w:t>
+      </w:r>
+      <w:proofErr w:type="gramStart"/>
+      <w:r>
+        <w:rPr>
+          <w:rFonts w:ascii="Times New Roman" w:eastAsia="Times New Roman" w:hAnsi="Times New Roman" w:cs="Times New Roman"/>
+        </w:rPr>
+        <w:t>to</w:t>
+      </w:r>
+      <w:proofErr w:type="gramEnd"/>
+      <w:r>
+        <w:rPr>
+          <w:rFonts w:ascii="Times New Roman" w:eastAsia="Times New Roman" w:hAnsi="Times New Roman" w:cs="Times New Roman"/>
+        </w:rPr>
+        <w:t xml:space="preserve"> August.</w:t>
+      </w:r>
+    </w:p>
+    <w:p>
+      <w:pPr>
+        <w:pStyle w:val="NoSpacing"/>
+        <w:numPr>
+          <w:ilvl w:val="0"/>
+          <w:numId w:val="11"/>
+        </w:numPr>
+        <w:rPr>
+          <w:rFonts w:ascii="Times New Roman" w:eastAsia="Times New Roman" w:hAnsi="Times New Roman" w:cs="Times New Roman"/>
+          <w:u w:val="single"/>
+        </w:rPr>
+      </w:pPr>
     </w:p>
     <w:p>
       <w:pPr>

</xml_diff>

<commit_message>
Improved on Visuals naming, visuals clean up and colors
</commit_message>
<xml_diff>
--- a/Furniture Sales.docx
+++ b/Furniture Sales.docx
@@ -1264,21 +1264,7 @@
         <w:rPr>
           <w:rFonts w:ascii="Times New Roman" w:eastAsia="Times New Roman" w:hAnsi="Times New Roman" w:cs="Times New Roman"/>
         </w:rPr>
-        <w:t xml:space="preserve"> orders made increase starting </w:t>
-      </w:r>
-      <w:proofErr w:type="gramStart"/>
-      <w:r>
-        <w:rPr>
-          <w:rFonts w:ascii="Times New Roman" w:eastAsia="Times New Roman" w:hAnsi="Times New Roman" w:cs="Times New Roman"/>
-        </w:rPr>
-        <w:t>to</w:t>
-      </w:r>
-      <w:proofErr w:type="gramEnd"/>
-      <w:r>
-        <w:rPr>
-          <w:rFonts w:ascii="Times New Roman" w:eastAsia="Times New Roman" w:hAnsi="Times New Roman" w:cs="Times New Roman"/>
-        </w:rPr>
-        <w:t xml:space="preserve"> August.</w:t>
+        <w:t xml:space="preserve"> orders made increase starting to August.</w:t>
       </w:r>
     </w:p>
     <w:p>
@@ -1293,6 +1279,18 @@
           <w:u w:val="single"/>
         </w:rPr>
       </w:pPr>
+      <w:r>
+        <w:rPr>
+          <w:rFonts w:ascii="Times New Roman" w:eastAsia="Times New Roman" w:hAnsi="Times New Roman" w:cs="Times New Roman"/>
+        </w:rPr>
+        <w:t>Most of</w:t>
+      </w:r>
+      <w:r>
+        <w:rPr>
+          <w:rFonts w:ascii="Times New Roman" w:eastAsia="Times New Roman" w:hAnsi="Times New Roman" w:cs="Times New Roman"/>
+        </w:rPr>
+        <w:t xml:space="preserve"> the orders increase as the year progresses from quarter to quarter.</w:t>
+      </w:r>
     </w:p>
     <w:p>
       <w:pPr>

</xml_diff>

<commit_message>
Made changes to add title on report
-Aligned the visuals correctly
</commit_message>
<xml_diff>
--- a/Furniture Sales.docx
+++ b/Furniture Sales.docx
@@ -89,7 +89,19 @@
         <w:rPr>
           <w:rFonts w:ascii="Times New Roman" w:hAnsi="Times New Roman" w:cs="Times New Roman"/>
         </w:rPr>
-        <w:t xml:space="preserve"> and this presented an opportunity to analyze the data from several angles and identify patterns in the data.</w:t>
+        <w:t xml:space="preserve"> and this presented an opportunity to analyze the data from several </w:t>
+      </w:r>
+      <w:r>
+        <w:rPr>
+          <w:rFonts w:ascii="Times New Roman" w:hAnsi="Times New Roman" w:cs="Times New Roman"/>
+        </w:rPr>
+        <w:t>perspectives</w:t>
+      </w:r>
+      <w:r>
+        <w:rPr>
+          <w:rFonts w:ascii="Times New Roman" w:hAnsi="Times New Roman" w:cs="Times New Roman"/>
+        </w:rPr>
+        <w:t xml:space="preserve"> and identify patterns in the data.</w:t>
       </w:r>
     </w:p>
     <w:p>

</xml_diff>

<commit_message>
Added Orders Report with the following visuals: 1. Total Orders 2. Unique Orders 3. Average Order Duration per Ship Mode
</commit_message>
<xml_diff>
--- a/Furniture Sales.docx
+++ b/Furniture Sales.docx
@@ -255,6 +255,32 @@
           <w:b/>
           <w:bCs/>
         </w:rPr>
+        <w:t>Order Fulfillment.</w:t>
+      </w:r>
+      <w:r>
+        <w:rPr>
+          <w:rFonts w:ascii="Times New Roman" w:hAnsi="Times New Roman" w:cs="Times New Roman"/>
+        </w:rPr>
+        <w:t xml:space="preserve"> Analyze the order to ship duration to understand which segments need improvement.</w:t>
+      </w:r>
+    </w:p>
+    <w:p>
+      <w:pPr>
+        <w:pStyle w:val="NoSpacing"/>
+        <w:numPr>
+          <w:ilvl w:val="0"/>
+          <w:numId w:val="5"/>
+        </w:numPr>
+        <w:rPr>
+          <w:rFonts w:ascii="Times New Roman" w:hAnsi="Times New Roman" w:cs="Times New Roman"/>
+        </w:rPr>
+      </w:pPr>
+      <w:r>
+        <w:rPr>
+          <w:rFonts w:ascii="Times New Roman" w:hAnsi="Times New Roman" w:cs="Times New Roman"/>
+          <w:b/>
+          <w:bCs/>
+        </w:rPr>
         <w:t>Production Resource Allocation</w:t>
       </w:r>
       <w:r>
@@ -710,6 +736,43 @@
         <w:pStyle w:val="NoSpacing"/>
         <w:numPr>
           <w:ilvl w:val="0"/>
+          <w:numId w:val="8"/>
+        </w:numPr>
+        <w:rPr>
+          <w:rFonts w:ascii="Times New Roman" w:eastAsia="Times New Roman" w:hAnsi="Times New Roman" w:cs="Times New Roman"/>
+        </w:rPr>
+      </w:pPr>
+      <w:r>
+        <w:rPr>
+          <w:rFonts w:ascii="Times New Roman" w:eastAsia="Times New Roman" w:hAnsi="Times New Roman" w:cs="Times New Roman"/>
+        </w:rPr>
+        <w:lastRenderedPageBreak/>
+        <w:t>Formatted Order Date and Ship Date to use a standard dd-mm-yyyy format.</w:t>
+      </w:r>
+    </w:p>
+    <w:p>
+      <w:pPr>
+        <w:pStyle w:val="NoSpacing"/>
+        <w:numPr>
+          <w:ilvl w:val="0"/>
+          <w:numId w:val="8"/>
+        </w:numPr>
+        <w:rPr>
+          <w:rFonts w:ascii="Times New Roman" w:eastAsia="Times New Roman" w:hAnsi="Times New Roman" w:cs="Times New Roman"/>
+        </w:rPr>
+      </w:pPr>
+      <w:r>
+        <w:rPr>
+          <w:rFonts w:ascii="Times New Roman" w:eastAsia="Times New Roman" w:hAnsi="Times New Roman" w:cs="Times New Roman"/>
+        </w:rPr>
+        <w:t>Added Order-Ship Duration column to get number of days from ordering to shipping.</w:t>
+      </w:r>
+    </w:p>
+    <w:p>
+      <w:pPr>
+        <w:pStyle w:val="NoSpacing"/>
+        <w:numPr>
+          <w:ilvl w:val="0"/>
           <w:numId w:val="6"/>
         </w:numPr>
         <w:rPr>
@@ -1050,6 +1113,76 @@
         </w:rPr>
         <w:t>Sub-category distribution per State – to understand product demand per state.</w:t>
       </w:r>
+    </w:p>
+    <w:p>
+      <w:pPr>
+        <w:pStyle w:val="NoSpacing"/>
+        <w:numPr>
+          <w:ilvl w:val="0"/>
+          <w:numId w:val="9"/>
+        </w:numPr>
+        <w:ind w:left="360"/>
+        <w:rPr>
+          <w:rFonts w:ascii="Times New Roman" w:eastAsia="Times New Roman" w:hAnsi="Times New Roman" w:cs="Times New Roman"/>
+        </w:rPr>
+      </w:pPr>
+      <w:r>
+        <w:rPr>
+          <w:rFonts w:ascii="Times New Roman" w:eastAsia="Times New Roman" w:hAnsi="Times New Roman" w:cs="Times New Roman"/>
+        </w:rPr>
+        <w:t>Total Orders</w:t>
+      </w:r>
+    </w:p>
+    <w:p>
+      <w:pPr>
+        <w:pStyle w:val="NoSpacing"/>
+        <w:numPr>
+          <w:ilvl w:val="0"/>
+          <w:numId w:val="9"/>
+        </w:numPr>
+        <w:ind w:left="360"/>
+        <w:rPr>
+          <w:rFonts w:ascii="Times New Roman" w:eastAsia="Times New Roman" w:hAnsi="Times New Roman" w:cs="Times New Roman"/>
+        </w:rPr>
+      </w:pPr>
+      <w:r>
+        <w:rPr>
+          <w:rFonts w:ascii="Times New Roman" w:eastAsia="Times New Roman" w:hAnsi="Times New Roman" w:cs="Times New Roman"/>
+        </w:rPr>
+        <w:t>Order Duration</w:t>
+      </w:r>
+    </w:p>
+    <w:p>
+      <w:pPr>
+        <w:pStyle w:val="NoSpacing"/>
+        <w:numPr>
+          <w:ilvl w:val="0"/>
+          <w:numId w:val="9"/>
+        </w:numPr>
+        <w:ind w:left="360"/>
+        <w:rPr>
+          <w:rFonts w:ascii="Times New Roman" w:eastAsia="Times New Roman" w:hAnsi="Times New Roman" w:cs="Times New Roman"/>
+        </w:rPr>
+      </w:pPr>
+      <w:r>
+        <w:rPr>
+          <w:rFonts w:ascii="Times New Roman" w:eastAsia="Times New Roman" w:hAnsi="Times New Roman" w:cs="Times New Roman"/>
+        </w:rPr>
+        <w:t>Average order duration pers ship mode and customer segment</w:t>
+      </w:r>
+    </w:p>
+    <w:p>
+      <w:pPr>
+        <w:pStyle w:val="NoSpacing"/>
+        <w:numPr>
+          <w:ilvl w:val="0"/>
+          <w:numId w:val="9"/>
+        </w:numPr>
+        <w:ind w:left="360"/>
+        <w:rPr>
+          <w:rFonts w:ascii="Times New Roman" w:eastAsia="Times New Roman" w:hAnsi="Times New Roman" w:cs="Times New Roman"/>
+        </w:rPr>
+      </w:pPr>
     </w:p>
     <w:p>
       <w:pPr>
@@ -1126,6 +1259,7 @@
           <w:noProof/>
           <w:u w:val="single"/>
         </w:rPr>
+        <w:lastRenderedPageBreak/>
         <w:drawing>
           <wp:inline distT="0" distB="0" distL="0" distR="0" wp14:anchorId="4290DF45" wp14:editId="5FF1DAA6">
             <wp:extent cx="5943600" cy="3321050"/>
@@ -1185,7 +1319,6 @@
           <w:rFonts w:ascii="Times New Roman" w:eastAsia="Times New Roman" w:hAnsi="Times New Roman" w:cs="Times New Roman"/>
           <w:noProof/>
         </w:rPr>
-        <w:lastRenderedPageBreak/>
         <w:drawing>
           <wp:inline distT="0" distB="0" distL="0" distR="0" wp14:anchorId="75263EDA" wp14:editId="0CBC37C3">
             <wp:extent cx="5943600" cy="2576830"/>

</xml_diff>